<commit_message>
added risks to risklog, gantt charts for sprint 1 & 2, Status report for last sprint
</commit_message>
<xml_diff>
--- a/Documentation/ChangeLog.docx
+++ b/Documentation/ChangeLog.docx
@@ -4,7 +4,7 @@
   <w:body>
     <w:tbl>
       <w:tblPr>
-        <w:tblStyle w:val="Gittertabel4-farve1"/>
+        <w:tblStyle w:val="GridTable4-Accent1"/>
         <w:tblW w:w="0" w:type="auto"/>
         <w:tblLook w:val="04A0" w:firstRow="1" w:lastRow="0" w:firstColumn="1" w:lastColumn="0" w:noHBand="0" w:noVBand="1"/>
       </w:tblPr>
@@ -93,10 +93,7 @@
               <w:cnfStyle w:val="100000000000" w:firstRow="1" w:lastRow="0" w:firstColumn="0" w:lastColumn="0" w:oddVBand="0" w:evenVBand="0" w:oddHBand="0" w:evenHBand="0" w:firstRowFirstColumn="0" w:firstRowLastColumn="0" w:lastRowFirstColumn="0" w:lastRowLastColumn="0"/>
             </w:pPr>
             <w:r>
-              <w:t>Decision</w:t>
-            </w:r>
-            <w:r>
-              <w:t xml:space="preserve"> Date</w:t>
+              <w:t>Decision Date</w:t>
             </w:r>
           </w:p>
         </w:tc>
@@ -123,7 +120,11 @@
             <w:cnfStyle w:val="001000000000" w:firstRow="0" w:lastRow="0" w:firstColumn="1" w:lastColumn="0" w:oddVBand="0" w:evenVBand="0" w:oddHBand="0" w:evenHBand="0" w:firstRowFirstColumn="0" w:firstRowLastColumn="0" w:lastRowFirstColumn="0" w:lastRowLastColumn="0"/>
             <w:tcW w:w="1271" w:type="dxa"/>
           </w:tcPr>
-          <w:p/>
+          <w:p>
+            <w:r>
+              <w:t>1</w:t>
+            </w:r>
+          </w:p>
         </w:tc>
         <w:tc>
           <w:tcPr>
@@ -133,6 +134,9 @@
             <w:pPr>
               <w:cnfStyle w:val="000000100000" w:firstRow="0" w:lastRow="0" w:firstColumn="0" w:lastColumn="0" w:oddVBand="0" w:evenVBand="0" w:oddHBand="1" w:evenHBand="0" w:firstRowFirstColumn="0" w:firstRowLastColumn="0" w:lastRowFirstColumn="0" w:lastRowLastColumn="0"/>
             </w:pPr>
+            <w:r>
+              <w:t>Mobile prototype for iOS &amp; Blackberry</w:t>
+            </w:r>
           </w:p>
         </w:tc>
         <w:tc>
@@ -143,6 +147,9 @@
             <w:pPr>
               <w:cnfStyle w:val="000000100000" w:firstRow="0" w:lastRow="0" w:firstColumn="0" w:lastColumn="0" w:oddVBand="0" w:evenVBand="0" w:oddHBand="1" w:evenHBand="0" w:firstRowFirstColumn="0" w:firstRowLastColumn="0" w:lastRowFirstColumn="0" w:lastRowLastColumn="0"/>
             </w:pPr>
+            <w:r>
+              <w:t>Jarl Tuxen</w:t>
+            </w:r>
           </w:p>
         </w:tc>
         <w:tc>
@@ -153,6 +160,9 @@
             <w:pPr>
               <w:cnfStyle w:val="000000100000" w:firstRow="0" w:lastRow="0" w:firstColumn="0" w:lastColumn="0" w:oddVBand="0" w:evenVBand="0" w:oddHBand="1" w:evenHBand="0" w:firstRowFirstColumn="0" w:firstRowLastColumn="0" w:lastRowFirstColumn="0" w:lastRowLastColumn="0"/>
             </w:pPr>
+            <w:r>
+              <w:t>12-04-16</w:t>
+            </w:r>
           </w:p>
         </w:tc>
         <w:tc>
@@ -163,6 +173,9 @@
             <w:pPr>
               <w:cnfStyle w:val="000000100000" w:firstRow="0" w:lastRow="0" w:firstColumn="0" w:lastColumn="0" w:oddVBand="0" w:evenVBand="0" w:oddHBand="1" w:evenHBand="0" w:firstRowFirstColumn="0" w:firstRowLastColumn="0" w:lastRowFirstColumn="0" w:lastRowLastColumn="0"/>
             </w:pPr>
+            <w:r>
+              <w:t>approved</w:t>
+            </w:r>
           </w:p>
         </w:tc>
         <w:tc>
@@ -173,6 +186,9 @@
             <w:pPr>
               <w:cnfStyle w:val="000000100000" w:firstRow="0" w:lastRow="0" w:firstColumn="0" w:lastColumn="0" w:oddVBand="0" w:evenVBand="0" w:oddHBand="1" w:evenHBand="0" w:firstRowFirstColumn="0" w:firstRowLastColumn="0" w:lastRowFirstColumn="0" w:lastRowLastColumn="0"/>
             </w:pPr>
+            <w:r>
+              <w:t>12-04-16</w:t>
+            </w:r>
           </w:p>
         </w:tc>
         <w:tc>
@@ -183,6 +199,11 @@
             <w:pPr>
               <w:cnfStyle w:val="000000100000" w:firstRow="0" w:lastRow="0" w:firstColumn="0" w:lastColumn="0" w:oddVBand="0" w:evenVBand="0" w:oddHBand="1" w:evenHBand="0" w:firstRowFirstColumn="0" w:firstRowLastColumn="0" w:lastRowFirstColumn="0" w:lastRowLastColumn="0"/>
             </w:pPr>
+            <w:r>
+              <w:t>We already have responsive design so the request is within manageable scope.</w:t>
+            </w:r>
+            <w:bookmarkStart w:id="0" w:name="_GoBack"/>
+            <w:bookmarkEnd w:id="0"/>
           </w:p>
         </w:tc>
       </w:tr>
@@ -616,8 +637,6 @@
       <w:r>
         <w:t>Decision = pending, approved, denied, abandoned</w:t>
       </w:r>
-      <w:bookmarkStart w:id="0" w:name="_GoBack"/>
-      <w:bookmarkEnd w:id="0"/>
     </w:p>
     <w:sectPr>
       <w:pgSz w:w="15840" w:h="12240" w:orient="landscape"/>
@@ -752,6 +771,7 @@
     <w:lsdException w:name="HTML Sample" w:semiHidden="1" w:unhideWhenUsed="1"/>
     <w:lsdException w:name="HTML Typewriter" w:semiHidden="1" w:unhideWhenUsed="1"/>
     <w:lsdException w:name="HTML Variable" w:semiHidden="1" w:unhideWhenUsed="1"/>
+    <w:lsdException w:name="Normal Table" w:semiHidden="1" w:unhideWhenUsed="1"/>
     <w:lsdException w:name="annotation subject" w:semiHidden="1" w:unhideWhenUsed="1"/>
     <w:lsdException w:name="No List" w:semiHidden="1" w:unhideWhenUsed="1"/>
     <w:lsdException w:name="Outline List 1" w:semiHidden="1" w:unhideWhenUsed="1"/>
@@ -798,8 +818,10 @@
     <w:lsdException w:name="Table Subtle 2" w:semiHidden="1" w:unhideWhenUsed="1"/>
     <w:lsdException w:name="Table Web 1" w:semiHidden="1" w:unhideWhenUsed="1"/>
     <w:lsdException w:name="Table Web 2" w:semiHidden="1" w:unhideWhenUsed="1"/>
+    <w:lsdException w:name="Table Web 3" w:semiHidden="1" w:unhideWhenUsed="1"/>
     <w:lsdException w:name="Balloon Text" w:semiHidden="1" w:unhideWhenUsed="1"/>
     <w:lsdException w:name="Table Grid" w:uiPriority="39"/>
+    <w:lsdException w:name="Table Theme" w:semiHidden="1" w:unhideWhenUsed="1"/>
     <w:lsdException w:name="Placeholder Text" w:semiHidden="1"/>
     <w:lsdException w:name="No Spacing" w:uiPriority="1" w:qFormat="1"/>
     <w:lsdException w:name="Light Shading" w:uiPriority="60"/>
@@ -1021,13 +1043,13 @@
     <w:name w:val="Normal"/>
     <w:qFormat/>
   </w:style>
-  <w:style w:type="character" w:default="1" w:styleId="Standardskrifttypeiafsnit">
+  <w:style w:type="character" w:default="1" w:styleId="DefaultParagraphFont">
     <w:name w:val="Default Paragraph Font"/>
     <w:uiPriority w:val="1"/>
     <w:semiHidden/>
     <w:unhideWhenUsed/>
   </w:style>
-  <w:style w:type="table" w:default="1" w:styleId="Tabel-Normal">
+  <w:style w:type="table" w:default="1" w:styleId="TableNormal">
     <w:name w:val="Normal Table"/>
     <w:uiPriority w:val="99"/>
     <w:semiHidden/>
@@ -1042,15 +1064,15 @@
       </w:tblCellMar>
     </w:tblPr>
   </w:style>
-  <w:style w:type="numbering" w:default="1" w:styleId="Ingenoversigt">
+  <w:style w:type="numbering" w:default="1" w:styleId="NoList">
     <w:name w:val="No List"/>
     <w:uiPriority w:val="99"/>
     <w:semiHidden/>
     <w:unhideWhenUsed/>
   </w:style>
-  <w:style w:type="table" w:styleId="Tabel-Gitter">
+  <w:style w:type="table" w:styleId="TableGrid">
     <w:name w:val="Table Grid"/>
-    <w:basedOn w:val="Tabel-Normal"/>
+    <w:basedOn w:val="TableNormal"/>
     <w:uiPriority w:val="39"/>
     <w:rsid w:val="00DC3A95"/>
     <w:pPr>
@@ -1067,9 +1089,9 @@
       </w:tblBorders>
     </w:tblPr>
   </w:style>
-  <w:style w:type="table" w:styleId="Gittertabel4-farve1">
+  <w:style w:type="table" w:styleId="GridTable4-Accent1">
     <w:name w:val="Grid Table 4 Accent 1"/>
-    <w:basedOn w:val="Tabel-Normal"/>
+    <w:basedOn w:val="TableNormal"/>
     <w:uiPriority w:val="49"/>
     <w:rsid w:val="00DC3A95"/>
     <w:pPr>

</xml_diff>

<commit_message>
change log request about byte array in db
</commit_message>
<xml_diff>
--- a/Documentation/ChangeLog.docx
+++ b/Documentation/ChangeLog.docx
@@ -148,8 +148,13 @@
               <w:cnfStyle w:val="000000100000" w:firstRow="0" w:lastRow="0" w:firstColumn="0" w:lastColumn="0" w:oddVBand="0" w:evenVBand="0" w:oddHBand="1" w:evenHBand="0" w:firstRowFirstColumn="0" w:firstRowLastColumn="0" w:lastRowFirstColumn="0" w:lastRowLastColumn="0"/>
             </w:pPr>
             <w:r>
-              <w:t>Jarl Tuxen</w:t>
-            </w:r>
+              <w:t xml:space="preserve">Jarl </w:t>
+            </w:r>
+            <w:proofErr w:type="spellStart"/>
+            <w:r>
+              <w:t>Tuxen</w:t>
+            </w:r>
+            <w:proofErr w:type="spellEnd"/>
           </w:p>
         </w:tc>
         <w:tc>
@@ -201,78 +206,97 @@
             </w:pPr>
             <w:r>
               <w:t>We already have responsive design so the request is within manageable scope.</w:t>
+            </w:r>
+          </w:p>
+        </w:tc>
+      </w:tr>
+      <w:tr>
+        <w:tc>
+          <w:tcPr>
+            <w:cnfStyle w:val="001000000000" w:firstRow="0" w:lastRow="0" w:firstColumn="1" w:lastColumn="0" w:oddVBand="0" w:evenVBand="0" w:oddHBand="0" w:evenHBand="0" w:firstRowFirstColumn="0" w:firstRowLastColumn="0" w:lastRowFirstColumn="0" w:lastRowLastColumn="0"/>
+            <w:tcW w:w="1271" w:type="dxa"/>
+          </w:tcPr>
+          <w:p>
+            <w:r>
+              <w:t>2</w:t>
+            </w:r>
+          </w:p>
+        </w:tc>
+        <w:tc>
+          <w:tcPr>
+            <w:tcW w:w="2835" w:type="dxa"/>
+          </w:tcPr>
+          <w:p>
+            <w:pPr>
+              <w:cnfStyle w:val="000000000000" w:firstRow="0" w:lastRow="0" w:firstColumn="0" w:lastColumn="0" w:oddVBand="0" w:evenVBand="0" w:oddHBand="0" w:evenHBand="0" w:firstRowFirstColumn="0" w:firstRowLastColumn="0" w:lastRowFirstColumn="0" w:lastRowLastColumn="0"/>
+            </w:pPr>
+            <w:r>
+              <w:t>Change the User table in MySQL so the password is saved as String instead of Byte Array</w:t>
+            </w:r>
+          </w:p>
+        </w:tc>
+        <w:tc>
+          <w:tcPr>
+            <w:tcW w:w="1444" w:type="dxa"/>
+          </w:tcPr>
+          <w:p>
+            <w:pPr>
+              <w:cnfStyle w:val="000000000000" w:firstRow="0" w:lastRow="0" w:firstColumn="0" w:lastColumn="0" w:oddVBand="0" w:evenVBand="0" w:oddHBand="0" w:evenHBand="0" w:firstRowFirstColumn="0" w:firstRowLastColumn="0" w:lastRowFirstColumn="0" w:lastRowLastColumn="0"/>
+            </w:pPr>
+            <w:r>
+              <w:t>Åsa Wegelius</w:t>
+            </w:r>
+          </w:p>
+        </w:tc>
+        <w:tc>
+          <w:tcPr>
+            <w:tcW w:w="1391" w:type="dxa"/>
+          </w:tcPr>
+          <w:p>
+            <w:pPr>
+              <w:cnfStyle w:val="000000000000" w:firstRow="0" w:lastRow="0" w:firstColumn="0" w:lastColumn="0" w:oddVBand="0" w:evenVBand="0" w:oddHBand="0" w:evenHBand="0" w:firstRowFirstColumn="0" w:firstRowLastColumn="0" w:lastRowFirstColumn="0" w:lastRowLastColumn="0"/>
+            </w:pPr>
+            <w:r>
+              <w:t>20-04-16</w:t>
+            </w:r>
+          </w:p>
+        </w:tc>
+        <w:tc>
+          <w:tcPr>
+            <w:tcW w:w="1134" w:type="dxa"/>
+          </w:tcPr>
+          <w:p>
+            <w:pPr>
+              <w:cnfStyle w:val="000000000000" w:firstRow="0" w:lastRow="0" w:firstColumn="0" w:lastColumn="0" w:oddVBand="0" w:evenVBand="0" w:oddHBand="0" w:evenHBand="0" w:firstRowFirstColumn="0" w:firstRowLastColumn="0" w:lastRowFirstColumn="0" w:lastRowLastColumn="0"/>
+            </w:pPr>
+          </w:p>
+        </w:tc>
+        <w:tc>
+          <w:tcPr>
+            <w:tcW w:w="1701" w:type="dxa"/>
+          </w:tcPr>
+          <w:p>
+            <w:pPr>
+              <w:cnfStyle w:val="000000000000" w:firstRow="0" w:lastRow="0" w:firstColumn="0" w:lastColumn="0" w:oddVBand="0" w:evenVBand="0" w:oddHBand="0" w:evenHBand="0" w:firstRowFirstColumn="0" w:firstRowLastColumn="0" w:lastRowFirstColumn="0" w:lastRowLastColumn="0"/>
+            </w:pPr>
+          </w:p>
+        </w:tc>
+        <w:tc>
+          <w:tcPr>
+            <w:tcW w:w="3174" w:type="dxa"/>
+          </w:tcPr>
+          <w:p>
+            <w:pPr>
+              <w:cnfStyle w:val="000000000000" w:firstRow="0" w:lastRow="0" w:firstColumn="0" w:lastColumn="0" w:oddVBand="0" w:evenVBand="0" w:oddHBand="0" w:evenHBand="0" w:firstRowFirstColumn="0" w:firstRowLastColumn="0" w:lastRowFirstColumn="0" w:lastRowLastColumn="0"/>
+            </w:pPr>
+            <w:r>
+              <w:t>The simplicity of convert the encrypted password back and forth before sending it to the service compared to sending/receiving</w:t>
             </w:r>
             <w:bookmarkStart w:id="0" w:name="_GoBack"/>
             <w:bookmarkEnd w:id="0"/>
-          </w:p>
-        </w:tc>
-      </w:tr>
-      <w:tr>
-        <w:tc>
-          <w:tcPr>
-            <w:cnfStyle w:val="001000000000" w:firstRow="0" w:lastRow="0" w:firstColumn="1" w:lastColumn="0" w:oddVBand="0" w:evenVBand="0" w:oddHBand="0" w:evenHBand="0" w:firstRowFirstColumn="0" w:firstRowLastColumn="0" w:lastRowFirstColumn="0" w:lastRowLastColumn="0"/>
-            <w:tcW w:w="1271" w:type="dxa"/>
-          </w:tcPr>
-          <w:p/>
-        </w:tc>
-        <w:tc>
-          <w:tcPr>
-            <w:tcW w:w="2835" w:type="dxa"/>
-          </w:tcPr>
-          <w:p>
-            <w:pPr>
-              <w:cnfStyle w:val="000000000000" w:firstRow="0" w:lastRow="0" w:firstColumn="0" w:lastColumn="0" w:oddVBand="0" w:evenVBand="0" w:oddHBand="0" w:evenHBand="0" w:firstRowFirstColumn="0" w:firstRowLastColumn="0" w:lastRowFirstColumn="0" w:lastRowLastColumn="0"/>
-            </w:pPr>
-          </w:p>
-        </w:tc>
-        <w:tc>
-          <w:tcPr>
-            <w:tcW w:w="1444" w:type="dxa"/>
-          </w:tcPr>
-          <w:p>
-            <w:pPr>
-              <w:cnfStyle w:val="000000000000" w:firstRow="0" w:lastRow="0" w:firstColumn="0" w:lastColumn="0" w:oddVBand="0" w:evenVBand="0" w:oddHBand="0" w:evenHBand="0" w:firstRowFirstColumn="0" w:firstRowLastColumn="0" w:lastRowFirstColumn="0" w:lastRowLastColumn="0"/>
-            </w:pPr>
-          </w:p>
-        </w:tc>
-        <w:tc>
-          <w:tcPr>
-            <w:tcW w:w="1391" w:type="dxa"/>
-          </w:tcPr>
-          <w:p>
-            <w:pPr>
-              <w:cnfStyle w:val="000000000000" w:firstRow="0" w:lastRow="0" w:firstColumn="0" w:lastColumn="0" w:oddVBand="0" w:evenVBand="0" w:oddHBand="0" w:evenHBand="0" w:firstRowFirstColumn="0" w:firstRowLastColumn="0" w:lastRowFirstColumn="0" w:lastRowLastColumn="0"/>
-            </w:pPr>
-          </w:p>
-        </w:tc>
-        <w:tc>
-          <w:tcPr>
-            <w:tcW w:w="1134" w:type="dxa"/>
-          </w:tcPr>
-          <w:p>
-            <w:pPr>
-              <w:cnfStyle w:val="000000000000" w:firstRow="0" w:lastRow="0" w:firstColumn="0" w:lastColumn="0" w:oddVBand="0" w:evenVBand="0" w:oddHBand="0" w:evenHBand="0" w:firstRowFirstColumn="0" w:firstRowLastColumn="0" w:lastRowFirstColumn="0" w:lastRowLastColumn="0"/>
-            </w:pPr>
-          </w:p>
-        </w:tc>
-        <w:tc>
-          <w:tcPr>
-            <w:tcW w:w="1701" w:type="dxa"/>
-          </w:tcPr>
-          <w:p>
-            <w:pPr>
-              <w:cnfStyle w:val="000000000000" w:firstRow="0" w:lastRow="0" w:firstColumn="0" w:lastColumn="0" w:oddVBand="0" w:evenVBand="0" w:oddHBand="0" w:evenHBand="0" w:firstRowFirstColumn="0" w:firstRowLastColumn="0" w:lastRowFirstColumn="0" w:lastRowLastColumn="0"/>
-            </w:pPr>
-          </w:p>
-        </w:tc>
-        <w:tc>
-          <w:tcPr>
-            <w:tcW w:w="3174" w:type="dxa"/>
-          </w:tcPr>
-          <w:p>
-            <w:pPr>
-              <w:cnfStyle w:val="000000000000" w:firstRow="0" w:lastRow="0" w:firstColumn="0" w:lastColumn="0" w:oddVBand="0" w:evenVBand="0" w:oddHBand="0" w:evenHBand="0" w:firstRowFirstColumn="0" w:firstRowLastColumn="0" w:lastRowFirstColumn="0" w:lastRowLastColumn="0"/>
-            </w:pPr>
+            <w:r>
+              <w:t xml:space="preserve"> a byte array makes that solution much better.</w:t>
+            </w:r>
           </w:p>
         </w:tc>
       </w:tr>

</xml_diff>

<commit_message>
send email part of register works
</commit_message>
<xml_diff>
--- a/Documentation/ChangeLog.docx
+++ b/Documentation/ChangeLog.docx
@@ -269,6 +269,9 @@
             <w:pPr>
               <w:cnfStyle w:val="000000000000" w:firstRow="0" w:lastRow="0" w:firstColumn="0" w:lastColumn="0" w:oddVBand="0" w:evenVBand="0" w:oddHBand="0" w:evenHBand="0" w:firstRowFirstColumn="0" w:firstRowLastColumn="0" w:lastRowFirstColumn="0" w:lastRowLastColumn="0"/>
             </w:pPr>
+            <w:r>
+              <w:t>approved</w:t>
+            </w:r>
           </w:p>
         </w:tc>
         <w:tc>
@@ -279,6 +282,9 @@
             <w:pPr>
               <w:cnfStyle w:val="000000000000" w:firstRow="0" w:lastRow="0" w:firstColumn="0" w:lastColumn="0" w:oddVBand="0" w:evenVBand="0" w:oddHBand="0" w:evenHBand="0" w:firstRowFirstColumn="0" w:firstRowLastColumn="0" w:lastRowFirstColumn="0" w:lastRowLastColumn="0"/>
             </w:pPr>
+            <w:r>
+              <w:t>20-04-16</w:t>
+            </w:r>
           </w:p>
         </w:tc>
         <w:tc>
@@ -290,12 +296,7 @@
               <w:cnfStyle w:val="000000000000" w:firstRow="0" w:lastRow="0" w:firstColumn="0" w:lastColumn="0" w:oddVBand="0" w:evenVBand="0" w:oddHBand="0" w:evenHBand="0" w:firstRowFirstColumn="0" w:firstRowLastColumn="0" w:lastRowFirstColumn="0" w:lastRowLastColumn="0"/>
             </w:pPr>
             <w:r>
-              <w:t>The simplicity of convert the encrypted password back and forth before sending it to the service compared to sending/receiving</w:t>
-            </w:r>
-            <w:bookmarkStart w:id="0" w:name="_GoBack"/>
-            <w:bookmarkEnd w:id="0"/>
-            <w:r>
-              <w:t xml:space="preserve"> a byte array makes that solution much better.</w:t>
+              <w:t>The simplicity of convert the encrypted password back and forth before sending it to the service compared to sending/receiving a byte array makes that solution much better.</w:t>
             </w:r>
           </w:p>
         </w:tc>
@@ -309,7 +310,11 @@
             <w:cnfStyle w:val="001000000000" w:firstRow="0" w:lastRow="0" w:firstColumn="1" w:lastColumn="0" w:oddVBand="0" w:evenVBand="0" w:oddHBand="0" w:evenHBand="0" w:firstRowFirstColumn="0" w:firstRowLastColumn="0" w:lastRowFirstColumn="0" w:lastRowLastColumn="0"/>
             <w:tcW w:w="1271" w:type="dxa"/>
           </w:tcPr>
-          <w:p/>
+          <w:p>
+            <w:r>
+              <w:t>3</w:t>
+            </w:r>
+          </w:p>
         </w:tc>
         <w:tc>
           <w:tcPr>
@@ -319,6 +324,9 @@
             <w:pPr>
               <w:cnfStyle w:val="000000100000" w:firstRow="0" w:lastRow="0" w:firstColumn="0" w:lastColumn="0" w:oddVBand="0" w:evenVBand="0" w:oddHBand="1" w:evenHBand="0" w:firstRowFirstColumn="0" w:firstRowLastColumn="0" w:lastRowFirstColumn="0" w:lastRowLastColumn="0"/>
             </w:pPr>
+            <w:r>
+              <w:t>Put development of user account management page into the backlog for later sprints</w:t>
+            </w:r>
           </w:p>
         </w:tc>
         <w:tc>
@@ -329,6 +337,9 @@
             <w:pPr>
               <w:cnfStyle w:val="000000100000" w:firstRow="0" w:lastRow="0" w:firstColumn="0" w:lastColumn="0" w:oddVBand="0" w:evenVBand="0" w:oddHBand="1" w:evenHBand="0" w:firstRowFirstColumn="0" w:firstRowLastColumn="0" w:lastRowFirstColumn="0" w:lastRowLastColumn="0"/>
             </w:pPr>
+            <w:r>
+              <w:t>Åsa Wegelius</w:t>
+            </w:r>
           </w:p>
         </w:tc>
         <w:tc>
@@ -339,6 +350,9 @@
             <w:pPr>
               <w:cnfStyle w:val="000000100000" w:firstRow="0" w:lastRow="0" w:firstColumn="0" w:lastColumn="0" w:oddVBand="0" w:evenVBand="0" w:oddHBand="1" w:evenHBand="0" w:firstRowFirstColumn="0" w:firstRowLastColumn="0" w:lastRowFirstColumn="0" w:lastRowLastColumn="0"/>
             </w:pPr>
+            <w:r>
+              <w:t>25-04-16</w:t>
+            </w:r>
           </w:p>
         </w:tc>
         <w:tc>
@@ -349,6 +363,9 @@
             <w:pPr>
               <w:cnfStyle w:val="000000100000" w:firstRow="0" w:lastRow="0" w:firstColumn="0" w:lastColumn="0" w:oddVBand="0" w:evenVBand="0" w:oddHBand="1" w:evenHBand="0" w:firstRowFirstColumn="0" w:firstRowLastColumn="0" w:lastRowFirstColumn="0" w:lastRowLastColumn="0"/>
             </w:pPr>
+            <w:r>
+              <w:t>Approved</w:t>
+            </w:r>
           </w:p>
         </w:tc>
         <w:tc>
@@ -359,6 +376,9 @@
             <w:pPr>
               <w:cnfStyle w:val="000000100000" w:firstRow="0" w:lastRow="0" w:firstColumn="0" w:lastColumn="0" w:oddVBand="0" w:evenVBand="0" w:oddHBand="1" w:evenHBand="0" w:firstRowFirstColumn="0" w:firstRowLastColumn="0" w:lastRowFirstColumn="0" w:lastRowLastColumn="0"/>
             </w:pPr>
+            <w:r>
+              <w:t>26-04-16</w:t>
+            </w:r>
           </w:p>
         </w:tc>
         <w:tc>
@@ -369,6 +389,11 @@
             <w:pPr>
               <w:cnfStyle w:val="000000100000" w:firstRow="0" w:lastRow="0" w:firstColumn="0" w:lastColumn="0" w:oddVBand="0" w:evenVBand="0" w:oddHBand="1" w:evenHBand="0" w:firstRowFirstColumn="0" w:firstRowLastColumn="0" w:lastRowFirstColumn="0" w:lastRowLastColumn="0"/>
             </w:pPr>
+            <w:r>
+              <w:t>We need to cut down the sprint due to lack of time to implement all parts. The Product Owner agreed on delaying the account management page and put it back into the backlog</w:t>
+            </w:r>
+            <w:bookmarkStart w:id="0" w:name="_GoBack"/>
+            <w:bookmarkEnd w:id="0"/>
           </w:p>
         </w:tc>
       </w:tr>

</xml_diff>

<commit_message>
cleaned up the code a bit
</commit_message>
<xml_diff>
--- a/Documentation/ChangeLog.docx
+++ b/Documentation/ChangeLog.docx
@@ -392,77 +392,110 @@
             <w:r>
               <w:t>We need to cut down the sprint due to lack of time to implement all parts. The Product Owner agreed on delaying the account management page and put it back into the backlog</w:t>
             </w:r>
+          </w:p>
+        </w:tc>
+      </w:tr>
+      <w:tr>
+        <w:tc>
+          <w:tcPr>
+            <w:cnfStyle w:val="001000000000" w:firstRow="0" w:lastRow="0" w:firstColumn="1" w:lastColumn="0" w:oddVBand="0" w:evenVBand="0" w:oddHBand="0" w:evenHBand="0" w:firstRowFirstColumn="0" w:firstRowLastColumn="0" w:lastRowFirstColumn="0" w:lastRowLastColumn="0"/>
+            <w:tcW w:w="1271" w:type="dxa"/>
+          </w:tcPr>
+          <w:p>
+            <w:r>
+              <w:t xml:space="preserve">4. </w:t>
+            </w:r>
+          </w:p>
+        </w:tc>
+        <w:tc>
+          <w:tcPr>
+            <w:tcW w:w="2835" w:type="dxa"/>
+          </w:tcPr>
+          <w:p>
+            <w:pPr>
+              <w:cnfStyle w:val="000000000000" w:firstRow="0" w:lastRow="0" w:firstColumn="0" w:lastColumn="0" w:oddVBand="0" w:evenVBand="0" w:oddHBand="0" w:evenHBand="0" w:firstRowFirstColumn="0" w:firstRowLastColumn="0" w:lastRowFirstColumn="0" w:lastRowLastColumn="0"/>
+            </w:pPr>
+            <w:r>
+              <w:t xml:space="preserve">Add user name to the user table in the database, the </w:t>
+            </w:r>
+            <w:proofErr w:type="spellStart"/>
+            <w:r>
+              <w:t>UserPersistance</w:t>
+            </w:r>
+            <w:proofErr w:type="spellEnd"/>
+            <w:r>
+              <w:t xml:space="preserve"> class and the User class</w:t>
+            </w:r>
+          </w:p>
+        </w:tc>
+        <w:tc>
+          <w:tcPr>
+            <w:tcW w:w="1444" w:type="dxa"/>
+          </w:tcPr>
+          <w:p>
+            <w:pPr>
+              <w:cnfStyle w:val="000000000000" w:firstRow="0" w:lastRow="0" w:firstColumn="0" w:lastColumn="0" w:oddVBand="0" w:evenVBand="0" w:oddHBand="0" w:evenHBand="0" w:firstRowFirstColumn="0" w:firstRowLastColumn="0" w:lastRowFirstColumn="0" w:lastRowLastColumn="0"/>
+            </w:pPr>
+            <w:r>
+              <w:t>Åsa Wegelius</w:t>
+            </w:r>
+          </w:p>
+        </w:tc>
+        <w:tc>
+          <w:tcPr>
+            <w:tcW w:w="1391" w:type="dxa"/>
+          </w:tcPr>
+          <w:p>
+            <w:pPr>
+              <w:cnfStyle w:val="000000000000" w:firstRow="0" w:lastRow="0" w:firstColumn="0" w:lastColumn="0" w:oddVBand="0" w:evenVBand="0" w:oddHBand="0" w:evenHBand="0" w:firstRowFirstColumn="0" w:firstRowLastColumn="0" w:lastRowFirstColumn="0" w:lastRowLastColumn="0"/>
+            </w:pPr>
+            <w:r>
+              <w:t>09-05-16</w:t>
+            </w:r>
+          </w:p>
+        </w:tc>
+        <w:tc>
+          <w:tcPr>
+            <w:tcW w:w="1134" w:type="dxa"/>
+          </w:tcPr>
+          <w:p>
+            <w:pPr>
+              <w:cnfStyle w:val="000000000000" w:firstRow="0" w:lastRow="0" w:firstColumn="0" w:lastColumn="0" w:oddVBand="0" w:evenVBand="0" w:oddHBand="0" w:evenHBand="0" w:firstRowFirstColumn="0" w:firstRowLastColumn="0" w:lastRowFirstColumn="0" w:lastRowLastColumn="0"/>
+            </w:pPr>
+            <w:r>
+              <w:t>Approved</w:t>
+            </w:r>
+          </w:p>
+        </w:tc>
+        <w:tc>
+          <w:tcPr>
+            <w:tcW w:w="1701" w:type="dxa"/>
+          </w:tcPr>
+          <w:p>
+            <w:pPr>
+              <w:cnfStyle w:val="000000000000" w:firstRow="0" w:lastRow="0" w:firstColumn="0" w:lastColumn="0" w:oddVBand="0" w:evenVBand="0" w:oddHBand="0" w:evenHBand="0" w:firstRowFirstColumn="0" w:firstRowLastColumn="0" w:lastRowFirstColumn="0" w:lastRowLastColumn="0"/>
+            </w:pPr>
+            <w:r>
+              <w:t>09-05-16</w:t>
+            </w:r>
+          </w:p>
+        </w:tc>
+        <w:tc>
+          <w:tcPr>
+            <w:tcW w:w="3174" w:type="dxa"/>
+          </w:tcPr>
+          <w:p>
+            <w:pPr>
+              <w:cnfStyle w:val="000000000000" w:firstRow="0" w:lastRow="0" w:firstColumn="0" w:lastColumn="0" w:oddVBand="0" w:evenVBand="0" w:oddHBand="0" w:evenHBand="0" w:firstRowFirstColumn="0" w:firstRowLastColumn="0" w:lastRowFirstColumn="0" w:lastRowLastColumn="0"/>
+            </w:pPr>
+            <w:r>
+              <w:t>Users will be uncomfortable with having their email address in plain sight when they have logged in. Many prefer</w:t>
+            </w:r>
             <w:bookmarkStart w:id="0" w:name="_GoBack"/>
             <w:bookmarkEnd w:id="0"/>
-          </w:p>
-        </w:tc>
-      </w:tr>
-      <w:tr>
-        <w:tc>
-          <w:tcPr>
-            <w:cnfStyle w:val="001000000000" w:firstRow="0" w:lastRow="0" w:firstColumn="1" w:lastColumn="0" w:oddVBand="0" w:evenVBand="0" w:oddHBand="0" w:evenHBand="0" w:firstRowFirstColumn="0" w:firstRowLastColumn="0" w:lastRowFirstColumn="0" w:lastRowLastColumn="0"/>
-            <w:tcW w:w="1271" w:type="dxa"/>
-          </w:tcPr>
-          <w:p/>
-        </w:tc>
-        <w:tc>
-          <w:tcPr>
-            <w:tcW w:w="2835" w:type="dxa"/>
-          </w:tcPr>
-          <w:p>
-            <w:pPr>
-              <w:cnfStyle w:val="000000000000" w:firstRow="0" w:lastRow="0" w:firstColumn="0" w:lastColumn="0" w:oddVBand="0" w:evenVBand="0" w:oddHBand="0" w:evenHBand="0" w:firstRowFirstColumn="0" w:firstRowLastColumn="0" w:lastRowFirstColumn="0" w:lastRowLastColumn="0"/>
-            </w:pPr>
-          </w:p>
-        </w:tc>
-        <w:tc>
-          <w:tcPr>
-            <w:tcW w:w="1444" w:type="dxa"/>
-          </w:tcPr>
-          <w:p>
-            <w:pPr>
-              <w:cnfStyle w:val="000000000000" w:firstRow="0" w:lastRow="0" w:firstColumn="0" w:lastColumn="0" w:oddVBand="0" w:evenVBand="0" w:oddHBand="0" w:evenHBand="0" w:firstRowFirstColumn="0" w:firstRowLastColumn="0" w:lastRowFirstColumn="0" w:lastRowLastColumn="0"/>
-            </w:pPr>
-          </w:p>
-        </w:tc>
-        <w:tc>
-          <w:tcPr>
-            <w:tcW w:w="1391" w:type="dxa"/>
-          </w:tcPr>
-          <w:p>
-            <w:pPr>
-              <w:cnfStyle w:val="000000000000" w:firstRow="0" w:lastRow="0" w:firstColumn="0" w:lastColumn="0" w:oddVBand="0" w:evenVBand="0" w:oddHBand="0" w:evenHBand="0" w:firstRowFirstColumn="0" w:firstRowLastColumn="0" w:lastRowFirstColumn="0" w:lastRowLastColumn="0"/>
-            </w:pPr>
-          </w:p>
-        </w:tc>
-        <w:tc>
-          <w:tcPr>
-            <w:tcW w:w="1134" w:type="dxa"/>
-          </w:tcPr>
-          <w:p>
-            <w:pPr>
-              <w:cnfStyle w:val="000000000000" w:firstRow="0" w:lastRow="0" w:firstColumn="0" w:lastColumn="0" w:oddVBand="0" w:evenVBand="0" w:oddHBand="0" w:evenHBand="0" w:firstRowFirstColumn="0" w:firstRowLastColumn="0" w:lastRowFirstColumn="0" w:lastRowLastColumn="0"/>
-            </w:pPr>
-          </w:p>
-        </w:tc>
-        <w:tc>
-          <w:tcPr>
-            <w:tcW w:w="1701" w:type="dxa"/>
-          </w:tcPr>
-          <w:p>
-            <w:pPr>
-              <w:cnfStyle w:val="000000000000" w:firstRow="0" w:lastRow="0" w:firstColumn="0" w:lastColumn="0" w:oddVBand="0" w:evenVBand="0" w:oddHBand="0" w:evenHBand="0" w:firstRowFirstColumn="0" w:firstRowLastColumn="0" w:lastRowFirstColumn="0" w:lastRowLastColumn="0"/>
-            </w:pPr>
-          </w:p>
-        </w:tc>
-        <w:tc>
-          <w:tcPr>
-            <w:tcW w:w="3174" w:type="dxa"/>
-          </w:tcPr>
-          <w:p>
-            <w:pPr>
-              <w:cnfStyle w:val="000000000000" w:firstRow="0" w:lastRow="0" w:firstColumn="0" w:lastColumn="0" w:oddVBand="0" w:evenVBand="0" w:oddHBand="0" w:evenHBand="0" w:firstRowFirstColumn="0" w:firstRowLastColumn="0" w:lastRowFirstColumn="0" w:lastRowLastColumn="0"/>
-            </w:pPr>
+            <w:r>
+              <w:t xml:space="preserve"> a user name.</w:t>
+            </w:r>
           </w:p>
         </w:tc>
       </w:tr>

</xml_diff>

<commit_message>
new LectureClient, LectureDao & LectureService
</commit_message>
<xml_diff>
--- a/Documentation/ChangeLog.docx
+++ b/Documentation/ChangeLog.docx
@@ -148,13 +148,8 @@
               <w:cnfStyle w:val="000000100000" w:firstRow="0" w:lastRow="0" w:firstColumn="0" w:lastColumn="0" w:oddVBand="0" w:evenVBand="0" w:oddHBand="1" w:evenHBand="0" w:firstRowFirstColumn="0" w:firstRowLastColumn="0" w:lastRowFirstColumn="0" w:lastRowLastColumn="0"/>
             </w:pPr>
             <w:r>
-              <w:t xml:space="preserve">Jarl </w:t>
-            </w:r>
-            <w:proofErr w:type="spellStart"/>
-            <w:r>
-              <w:t>Tuxen</w:t>
-            </w:r>
-            <w:proofErr w:type="spellEnd"/>
+              <w:t>Jarl Tuxen</w:t>
+            </w:r>
           </w:p>
         </w:tc>
         <w:tc>
@@ -416,15 +411,7 @@
               <w:cnfStyle w:val="000000000000" w:firstRow="0" w:lastRow="0" w:firstColumn="0" w:lastColumn="0" w:oddVBand="0" w:evenVBand="0" w:oddHBand="0" w:evenHBand="0" w:firstRowFirstColumn="0" w:firstRowLastColumn="0" w:lastRowFirstColumn="0" w:lastRowLastColumn="0"/>
             </w:pPr>
             <w:r>
-              <w:t xml:space="preserve">Add user name to the user table in the database, the </w:t>
-            </w:r>
-            <w:proofErr w:type="spellStart"/>
-            <w:r>
-              <w:t>UserPersistance</w:t>
-            </w:r>
-            <w:proofErr w:type="spellEnd"/>
-            <w:r>
-              <w:t xml:space="preserve"> class and the User class</w:t>
+              <w:t>Add user name to the user table in the database, the UserPersistance class and the User class</w:t>
             </w:r>
           </w:p>
         </w:tc>
@@ -489,12 +476,7 @@
               <w:cnfStyle w:val="000000000000" w:firstRow="0" w:lastRow="0" w:firstColumn="0" w:lastColumn="0" w:oddVBand="0" w:evenVBand="0" w:oddHBand="0" w:evenHBand="0" w:firstRowFirstColumn="0" w:firstRowLastColumn="0" w:lastRowFirstColumn="0" w:lastRowLastColumn="0"/>
             </w:pPr>
             <w:r>
-              <w:t>Users will be uncomfortable with having their email address in plain sight when they have logged in. Many prefer</w:t>
-            </w:r>
-            <w:bookmarkStart w:id="0" w:name="_GoBack"/>
-            <w:bookmarkEnd w:id="0"/>
-            <w:r>
-              <w:t xml:space="preserve"> a user name.</w:t>
+              <w:t>Users will be uncomfortable with having their email address in plain sight when they have logged in. Many prefer a user name.</w:t>
             </w:r>
           </w:p>
         </w:tc>
@@ -508,7 +490,11 @@
             <w:cnfStyle w:val="001000000000" w:firstRow="0" w:lastRow="0" w:firstColumn="1" w:lastColumn="0" w:oddVBand="0" w:evenVBand="0" w:oddHBand="0" w:evenHBand="0" w:firstRowFirstColumn="0" w:firstRowLastColumn="0" w:lastRowFirstColumn="0" w:lastRowLastColumn="0"/>
             <w:tcW w:w="1271" w:type="dxa"/>
           </w:tcPr>
-          <w:p/>
+          <w:p>
+            <w:r>
+              <w:t>5.</w:t>
+            </w:r>
+          </w:p>
         </w:tc>
         <w:tc>
           <w:tcPr>
@@ -518,6 +504,9 @@
             <w:pPr>
               <w:cnfStyle w:val="000000100000" w:firstRow="0" w:lastRow="0" w:firstColumn="0" w:lastColumn="0" w:oddVBand="0" w:evenVBand="0" w:oddHBand="1" w:evenHBand="0" w:firstRowFirstColumn="0" w:firstRowLastColumn="0" w:lastRowFirstColumn="0" w:lastRowLastColumn="0"/>
             </w:pPr>
+            <w:r>
+              <w:t>Add lecture description to the lecture table in the database</w:t>
+            </w:r>
           </w:p>
         </w:tc>
         <w:tc>
@@ -528,6 +517,9 @@
             <w:pPr>
               <w:cnfStyle w:val="000000100000" w:firstRow="0" w:lastRow="0" w:firstColumn="0" w:lastColumn="0" w:oddVBand="0" w:evenVBand="0" w:oddHBand="1" w:evenHBand="0" w:firstRowFirstColumn="0" w:firstRowLastColumn="0" w:lastRowFirstColumn="0" w:lastRowLastColumn="0"/>
             </w:pPr>
+            <w:r>
+              <w:t>Åsa Wegelius</w:t>
+            </w:r>
           </w:p>
         </w:tc>
         <w:tc>
@@ -538,6 +530,9 @@
             <w:pPr>
               <w:cnfStyle w:val="000000100000" w:firstRow="0" w:lastRow="0" w:firstColumn="0" w:lastColumn="0" w:oddVBand="0" w:evenVBand="0" w:oddHBand="1" w:evenHBand="0" w:firstRowFirstColumn="0" w:firstRowLastColumn="0" w:lastRowFirstColumn="0" w:lastRowLastColumn="0"/>
             </w:pPr>
+            <w:r>
+              <w:t>17-05-16</w:t>
+            </w:r>
           </w:p>
         </w:tc>
         <w:tc>
@@ -548,6 +543,9 @@
             <w:pPr>
               <w:cnfStyle w:val="000000100000" w:firstRow="0" w:lastRow="0" w:firstColumn="0" w:lastColumn="0" w:oddVBand="0" w:evenVBand="0" w:oddHBand="1" w:evenHBand="0" w:firstRowFirstColumn="0" w:firstRowLastColumn="0" w:lastRowFirstColumn="0" w:lastRowLastColumn="0"/>
             </w:pPr>
+            <w:r>
+              <w:t>Approved</w:t>
+            </w:r>
           </w:p>
         </w:tc>
         <w:tc>
@@ -558,6 +556,9 @@
             <w:pPr>
               <w:cnfStyle w:val="000000100000" w:firstRow="0" w:lastRow="0" w:firstColumn="0" w:lastColumn="0" w:oddVBand="0" w:evenVBand="0" w:oddHBand="1" w:evenHBand="0" w:firstRowFirstColumn="0" w:firstRowLastColumn="0" w:lastRowFirstColumn="0" w:lastRowLastColumn="0"/>
             </w:pPr>
+            <w:r>
+              <w:t>17-05-16</w:t>
+            </w:r>
           </w:p>
         </w:tc>
         <w:tc>
@@ -568,6 +569,11 @@
             <w:pPr>
               <w:cnfStyle w:val="000000100000" w:firstRow="0" w:lastRow="0" w:firstColumn="0" w:lastColumn="0" w:oddVBand="0" w:evenVBand="0" w:oddHBand="1" w:evenHBand="0" w:firstRowFirstColumn="0" w:firstRowLastColumn="0" w:lastRowFirstColumn="0" w:lastRowLastColumn="0"/>
             </w:pPr>
+            <w:r>
+              <w:t>Users need to get a description of a lecture, not only the name. We need to add it to the lecture table to be able to implement it.</w:t>
+            </w:r>
+            <w:bookmarkStart w:id="0" w:name="_GoBack"/>
+            <w:bookmarkEnd w:id="0"/>
           </w:p>
         </w:tc>
       </w:tr>

</xml_diff>